<commit_message>
cantidad maxima en req 2017
</commit_message>
<xml_diff>
--- a/public/req2017.docx
+++ b/public/req2017.docx
@@ -878,12 +878,13 @@
         <w:tblLook w:val="04A0" w:firstRow="1" w:lastRow="0" w:firstColumn="1" w:lastColumn="0" w:noHBand="0" w:noVBand="1"/>
       </w:tblPr>
       <w:tblGrid>
-        <w:gridCol w:w="1254"/>
-        <w:gridCol w:w="1022"/>
-        <w:gridCol w:w="1514"/>
-        <w:gridCol w:w="4807"/>
-        <w:gridCol w:w="1304"/>
-        <w:gridCol w:w="1012"/>
+        <w:gridCol w:w="1229"/>
+        <w:gridCol w:w="1002"/>
+        <w:gridCol w:w="1554"/>
+        <w:gridCol w:w="1483"/>
+        <w:gridCol w:w="3737"/>
+        <w:gridCol w:w="1158"/>
+        <w:gridCol w:w="933"/>
       </w:tblGrid>
       <w:tr>
         <w:trPr>
@@ -892,7 +893,7 @@
         <w:tc>
           <w:tcPr>
             <w:cnfStyle w:val="001000000000" w:firstRow="0" w:lastRow="0" w:firstColumn="1" w:lastColumn="0" w:oddVBand="0" w:evenVBand="0" w:oddHBand="0" w:evenHBand="0" w:firstRowFirstColumn="0" w:firstRowLastColumn="0" w:lastRowFirstColumn="0" w:lastRowLastColumn="0"/>
-            <w:tcW w:w="1254" w:type="dxa"/>
+            <w:tcW w:w="1235" w:type="dxa"/>
           </w:tcPr>
           <w:p>
             <w:pPr>
@@ -914,7 +915,7 @@
         </w:tc>
         <w:tc>
           <w:tcPr>
-            <w:tcW w:w="1022" w:type="dxa"/>
+            <w:tcW w:w="1007" w:type="dxa"/>
           </w:tcPr>
           <w:p>
             <w:pPr>
@@ -931,13 +932,13 @@
                 <w:sz w:val="18"/>
                 <w:lang w:val="es-ES"/>
               </w:rPr>
-              <w:t>Cantidad</w:t>
+              <w:t>Cantidad Mínima</w:t>
             </w:r>
           </w:p>
         </w:tc>
         <w:tc>
           <w:tcPr>
-            <w:tcW w:w="1514" w:type="dxa"/>
+            <w:tcW w:w="1227" w:type="dxa"/>
           </w:tcPr>
           <w:p>
             <w:pPr>
@@ -954,13 +955,13 @@
                 <w:sz w:val="18"/>
                 <w:lang w:val="es-ES"/>
               </w:rPr>
-              <w:t>Unida Medida</w:t>
+              <w:t>Cantidad Máxima</w:t>
             </w:r>
           </w:p>
         </w:tc>
         <w:tc>
           <w:tcPr>
-            <w:tcW w:w="4807" w:type="dxa"/>
+            <w:tcW w:w="1490" w:type="dxa"/>
           </w:tcPr>
           <w:p>
             <w:pPr>
@@ -977,13 +978,13 @@
                 <w:sz w:val="18"/>
                 <w:lang w:val="es-ES"/>
               </w:rPr>
-              <w:t>Descripción</w:t>
+              <w:t>Unida Medida</w:t>
             </w:r>
           </w:p>
         </w:tc>
         <w:tc>
           <w:tcPr>
-            <w:tcW w:w="1304" w:type="dxa"/>
+            <w:tcW w:w="3992" w:type="dxa"/>
           </w:tcPr>
           <w:p>
             <w:pPr>
@@ -1000,13 +1001,36 @@
                 <w:sz w:val="18"/>
                 <w:lang w:val="es-ES"/>
               </w:rPr>
-              <w:t>Marca</w:t>
+              <w:t>Descripción</w:t>
             </w:r>
           </w:p>
         </w:tc>
         <w:tc>
           <w:tcPr>
-            <w:tcW w:w="1012" w:type="dxa"/>
+            <w:tcW w:w="1193" w:type="dxa"/>
+          </w:tcPr>
+          <w:p>
+            <w:pPr>
+              <w:cnfStyle w:val="100000000000" w:firstRow="1" w:lastRow="0" w:firstColumn="0" w:lastColumn="0" w:oddVBand="0" w:evenVBand="0" w:oddHBand="0" w:evenHBand="0" w:firstRowFirstColumn="0" w:firstRowLastColumn="0" w:lastRowFirstColumn="0" w:lastRowLastColumn="0"/>
+              <w:rPr>
+                <w:rFonts w:ascii="Arial Narrow" w:hAnsi="Arial Narrow" w:cs="Arial"/>
+                <w:sz w:val="18"/>
+                <w:lang w:val="es-ES"/>
+              </w:rPr>
+            </w:pPr>
+            <w:r>
+              <w:rPr>
+                <w:rFonts w:ascii="Arial Narrow" w:hAnsi="Arial Narrow" w:cs="Arial"/>
+                <w:sz w:val="18"/>
+                <w:lang w:val="es-ES"/>
+              </w:rPr>
+              <w:t>Marca</w:t>
+            </w:r>
+          </w:p>
+        </w:tc>
+        <w:tc>
+          <w:tcPr>
+            <w:tcW w:w="952" w:type="dxa"/>
           </w:tcPr>
           <w:p>
             <w:pPr>
@@ -1031,12 +1055,12 @@
       <w:tr>
         <w:trPr>
           <w:cnfStyle w:val="000000100000" w:firstRow="0" w:lastRow="0" w:firstColumn="0" w:lastColumn="0" w:oddVBand="0" w:evenVBand="0" w:oddHBand="1" w:evenHBand="0" w:firstRowFirstColumn="0" w:firstRowLastColumn="0" w:lastRowFirstColumn="0" w:lastRowLastColumn="0"/>
-          <w:trHeight w:val="191"/>
+          <w:trHeight w:val="192"/>
         </w:trPr>
         <w:tc>
           <w:tcPr>
             <w:cnfStyle w:val="001000000000" w:firstRow="0" w:lastRow="0" w:firstColumn="1" w:lastColumn="0" w:oddVBand="0" w:evenVBand="0" w:oddHBand="0" w:evenHBand="0" w:firstRowFirstColumn="0" w:firstRowLastColumn="0" w:lastRowFirstColumn="0" w:lastRowLastColumn="0"/>
-            <w:tcW w:w="1254" w:type="dxa"/>
+            <w:tcW w:w="1235" w:type="dxa"/>
           </w:tcPr>
           <w:p>
             <w:pPr>
@@ -1058,7 +1082,7 @@
         </w:tc>
         <w:tc>
           <w:tcPr>
-            <w:tcW w:w="1022" w:type="dxa"/>
+            <w:tcW w:w="1007" w:type="dxa"/>
           </w:tcPr>
           <w:p>
             <w:pPr>
@@ -1081,7 +1105,7 @@
         </w:tc>
         <w:tc>
           <w:tcPr>
-            <w:tcW w:w="1514" w:type="dxa"/>
+            <w:tcW w:w="1227" w:type="dxa"/>
           </w:tcPr>
           <w:p>
             <w:pPr>
@@ -1098,13 +1122,23 @@
                 <w:sz w:val="18"/>
                 <w:lang w:val="es-ES"/>
               </w:rPr>
-              <w:t>${unidad_medida}</w:t>
+              <w:t>${cantidad_maxima</w:t>
+            </w:r>
+            <w:bookmarkStart w:id="0" w:name="_GoBack"/>
+            <w:bookmarkEnd w:id="0"/>
+            <w:r>
+              <w:rPr>
+                <w:rFonts w:ascii="Arial Narrow" w:hAnsi="Arial Narrow" w:cs="Arial"/>
+                <w:sz w:val="18"/>
+                <w:lang w:val="es-ES"/>
+              </w:rPr>
+              <w:t>}</w:t>
             </w:r>
           </w:p>
         </w:tc>
         <w:tc>
           <w:tcPr>
-            <w:tcW w:w="4807" w:type="dxa"/>
+            <w:tcW w:w="1490" w:type="dxa"/>
           </w:tcPr>
           <w:p>
             <w:pPr>
@@ -1121,13 +1155,13 @@
                 <w:sz w:val="18"/>
                 <w:lang w:val="es-ES"/>
               </w:rPr>
-              <w:t>${descripcion}</w:t>
+              <w:t>${unidad_medida}</w:t>
             </w:r>
           </w:p>
         </w:tc>
         <w:tc>
           <w:tcPr>
-            <w:tcW w:w="1304" w:type="dxa"/>
+            <w:tcW w:w="3992" w:type="dxa"/>
           </w:tcPr>
           <w:p>
             <w:pPr>
@@ -1144,29 +1178,13 @@
                 <w:sz w:val="18"/>
                 <w:lang w:val="es-ES"/>
               </w:rPr>
-              <w:t>${</w:t>
-            </w:r>
-            <w:r>
-              <w:rPr>
-                <w:rFonts w:ascii="Arial Narrow" w:hAnsi="Arial Narrow" w:cs="Arial"/>
-                <w:sz w:val="18"/>
-                <w:lang w:val="es-ES"/>
-              </w:rPr>
-              <w:t>marca</w:t>
-            </w:r>
-            <w:r>
-              <w:rPr>
-                <w:rFonts w:ascii="Arial Narrow" w:hAnsi="Arial Narrow" w:cs="Arial"/>
-                <w:sz w:val="18"/>
-                <w:lang w:val="es-ES"/>
-              </w:rPr>
-              <w:t>}</w:t>
+              <w:t>${descripcion}</w:t>
             </w:r>
           </w:p>
         </w:tc>
         <w:tc>
           <w:tcPr>
-            <w:tcW w:w="1012" w:type="dxa"/>
+            <w:tcW w:w="1193" w:type="dxa"/>
           </w:tcPr>
           <w:p>
             <w:pPr>
@@ -1183,10 +1201,16 @@
                 <w:sz w:val="18"/>
                 <w:lang w:val="es-ES"/>
               </w:rPr>
-              <w:t>${clave</w:t>
-            </w:r>
-            <w:bookmarkStart w:id="0" w:name="_GoBack"/>
-            <w:bookmarkEnd w:id="0"/>
+              <w:t>${</w:t>
+            </w:r>
+            <w:r>
+              <w:rPr>
+                <w:rFonts w:ascii="Arial Narrow" w:hAnsi="Arial Narrow" w:cs="Arial"/>
+                <w:sz w:val="18"/>
+                <w:lang w:val="es-ES"/>
+              </w:rPr>
+              <w:t>marca</w:t>
+            </w:r>
             <w:r>
               <w:rPr>
                 <w:rFonts w:ascii="Arial Narrow" w:hAnsi="Arial Narrow" w:cs="Arial"/>
@@ -1194,6 +1218,29 @@
                 <w:lang w:val="es-ES"/>
               </w:rPr>
               <w:t>}</w:t>
+            </w:r>
+          </w:p>
+        </w:tc>
+        <w:tc>
+          <w:tcPr>
+            <w:tcW w:w="952" w:type="dxa"/>
+          </w:tcPr>
+          <w:p>
+            <w:pPr>
+              <w:cnfStyle w:val="000000100000" w:firstRow="0" w:lastRow="0" w:firstColumn="0" w:lastColumn="0" w:oddVBand="0" w:evenVBand="0" w:oddHBand="1" w:evenHBand="0" w:firstRowFirstColumn="0" w:firstRowLastColumn="0" w:lastRowFirstColumn="0" w:lastRowLastColumn="0"/>
+              <w:rPr>
+                <w:rFonts w:ascii="Arial Narrow" w:hAnsi="Arial Narrow" w:cs="Arial"/>
+                <w:sz w:val="18"/>
+                <w:lang w:val="es-ES"/>
+              </w:rPr>
+            </w:pPr>
+            <w:r>
+              <w:rPr>
+                <w:rFonts w:ascii="Arial Narrow" w:hAnsi="Arial Narrow" w:cs="Arial"/>
+                <w:sz w:val="18"/>
+                <w:lang w:val="es-ES"/>
+              </w:rPr>
+              <w:t>${clave}</w:t>
             </w:r>
           </w:p>
         </w:tc>
@@ -5179,7 +5226,7 @@
   <w:abstractNum w:abstractNumId="0">
     <w:nsid w:val="FFFFFF1D"/>
     <w:multiLevelType w:val="multilevel"/>
-    <w:tmpl w:val="76700908"/>
+    <w:tmpl w:val="7D6C31CE"/>
     <w:lvl w:ilvl="0">
       <w:start w:val="1"/>
       <w:numFmt w:val="bullet"/>
@@ -7262,7 +7309,7 @@
 </file>
 
 <file path=customXml/itemProps1.xml><?xml version="1.0" encoding="utf-8"?>
-<ds:datastoreItem xmlns:ds="http://schemas.openxmlformats.org/officeDocument/2006/customXml" ds:itemID="{FEF4B28A-0658-1A44-AD0F-5AB612BE05BC}">
+<ds:datastoreItem xmlns:ds="http://schemas.openxmlformats.org/officeDocument/2006/customXml" ds:itemID="{E52D5AE9-63DE-404E-9717-17EE23F19EC1}">
   <ds:schemaRefs>
     <ds:schemaRef ds:uri="http://schemas.openxmlformats.org/officeDocument/2006/bibliography"/>
   </ds:schemaRefs>

</xml_diff>